<commit_message>
Segunda Parte de noções de Direito
</commit_message>
<xml_diff>
--- a/NocoesDireito/NocoesDireito.docx
+++ b/NocoesDireito/NocoesDireito.docx
@@ -12,6 +12,7 @@
           <w:szCs w:val="27"/>
         </w:rPr>
       </w:pPr>
+      <w:bookmarkStart w:id="0" w:name="_Hlk516599529"/>
       <w:r>
         <w:rPr>
           <w:rFonts w:ascii="Times New Roman" w:hAnsi="Times New Roman" w:cs="Times New Roman"/>
@@ -349,6 +350,390 @@
     </w:p>
     <w:p>
       <w:pPr>
+        <w:pStyle w:val="NormalWeb"/>
+        <w:spacing w:before="0" w:beforeAutospacing="0" w:after="180" w:afterAutospacing="0"/>
+        <w:rPr>
+          <w:rFonts w:ascii="Arial" w:hAnsi="Arial" w:cs="Arial"/>
+          <w:color w:val="000000"/>
+          <w:sz w:val="21"/>
+          <w:szCs w:val="21"/>
+        </w:rPr>
+      </w:pPr>
+    </w:p>
+    <w:p>
+      <w:pPr>
+        <w:pStyle w:val="NormalWeb"/>
+        <w:spacing w:after="180"/>
+        <w:rPr>
+          <w:rFonts w:ascii="Arial" w:hAnsi="Arial" w:cs="Arial"/>
+          <w:color w:val="000000"/>
+          <w:sz w:val="21"/>
+          <w:szCs w:val="21"/>
+        </w:rPr>
+      </w:pPr>
+    </w:p>
+    <w:p>
+      <w:pPr>
+        <w:rPr>
+          <w:rFonts w:ascii="Arial" w:eastAsia="Times New Roman" w:hAnsi="Arial" w:cs="Arial"/>
+          <w:color w:val="000000"/>
+          <w:sz w:val="21"/>
+          <w:szCs w:val="21"/>
+          <w:lang w:eastAsia="pt-BR"/>
+        </w:rPr>
+      </w:pPr>
+      <w:r>
+        <w:rPr>
+          <w:rFonts w:ascii="Arial" w:hAnsi="Arial" w:cs="Arial"/>
+          <w:color w:val="000000"/>
+          <w:sz w:val="21"/>
+          <w:szCs w:val="21"/>
+        </w:rPr>
+        <w:br w:type="page"/>
+      </w:r>
+    </w:p>
+    <w:p>
+      <w:pPr>
+        <w:pStyle w:val="NormalWeb"/>
+        <w:spacing w:after="180"/>
+        <w:rPr>
+          <w:rFonts w:ascii="Arial" w:hAnsi="Arial" w:cs="Arial"/>
+          <w:color w:val="000000"/>
+          <w:sz w:val="21"/>
+          <w:szCs w:val="21"/>
+        </w:rPr>
+      </w:pPr>
+      <w:r>
+        <w:rPr>
+          <w:rFonts w:ascii="Arial" w:hAnsi="Arial" w:cs="Arial"/>
+          <w:color w:val="000000"/>
+          <w:sz w:val="21"/>
+          <w:szCs w:val="21"/>
+        </w:rPr>
+        <w:lastRenderedPageBreak/>
+        <w:t>A</w:t>
+      </w:r>
+      <w:r>
+        <w:rPr>
+          <w:rFonts w:ascii="Arial" w:hAnsi="Arial" w:cs="Arial"/>
+          <w:color w:val="000000"/>
+          <w:sz w:val="21"/>
+          <w:szCs w:val="21"/>
+        </w:rPr>
+        <w:t xml:space="preserve"> Lei 12.737</w:t>
+      </w:r>
+      <w:r>
+        <w:rPr>
+          <w:rFonts w:ascii="Arial" w:hAnsi="Arial" w:cs="Arial"/>
+          <w:color w:val="000000"/>
+          <w:sz w:val="21"/>
+          <w:szCs w:val="21"/>
+        </w:rPr>
+        <w:t xml:space="preserve"> </w:t>
+      </w:r>
+      <w:r>
+        <w:rPr>
+          <w:rFonts w:ascii="Arial" w:hAnsi="Arial" w:cs="Arial"/>
+          <w:color w:val="000000"/>
+          <w:sz w:val="21"/>
+          <w:szCs w:val="21"/>
+        </w:rPr>
+        <w:t xml:space="preserve">Carolina Dieckmann </w:t>
+      </w:r>
+    </w:p>
+    <w:p>
+      <w:pPr>
+        <w:pStyle w:val="NormalWeb"/>
+        <w:spacing w:after="180"/>
+        <w:rPr>
+          <w:rFonts w:ascii="Arial" w:hAnsi="Arial" w:cs="Arial"/>
+          <w:color w:val="000000"/>
+          <w:sz w:val="21"/>
+          <w:szCs w:val="21"/>
+        </w:rPr>
+      </w:pPr>
+      <w:r>
+        <w:rPr>
+          <w:rFonts w:ascii="Arial" w:hAnsi="Arial" w:cs="Arial"/>
+          <w:color w:val="000000"/>
+          <w:sz w:val="21"/>
+          <w:szCs w:val="21"/>
+        </w:rPr>
+        <w:t>A</w:t>
+      </w:r>
+      <w:r>
+        <w:rPr>
+          <w:rFonts w:ascii="Arial" w:hAnsi="Arial" w:cs="Arial"/>
+          <w:color w:val="000000"/>
+          <w:sz w:val="21"/>
+          <w:szCs w:val="21"/>
+        </w:rPr>
+        <w:t xml:space="preserve"> Lei Carolina Dieckmann é o nome midiático à lei de número 12.737, aprovada em 2012. Seu texto continha algumas alterações no Código Penal Brasileiro, no sentido de tipificar crimes de natureza “cibernética”.</w:t>
+      </w:r>
+      <w:r>
+        <w:rPr>
+          <w:rFonts w:ascii="Arial" w:hAnsi="Arial" w:cs="Arial"/>
+          <w:color w:val="000000"/>
+          <w:sz w:val="21"/>
+          <w:szCs w:val="21"/>
+        </w:rPr>
+        <w:t xml:space="preserve"> </w:t>
+      </w:r>
+      <w:r>
+        <w:rPr>
+          <w:rFonts w:ascii="Arial" w:hAnsi="Arial" w:cs="Arial"/>
+          <w:color w:val="000000"/>
+          <w:sz w:val="21"/>
+          <w:szCs w:val="21"/>
+        </w:rPr>
+        <w:t>Até então, não eram exatamente declarados os crimes que ocorriam em esfera digital, caso não se assemelhassem analogicamente a fatos comuns.</w:t>
+      </w:r>
+    </w:p>
+    <w:p>
+      <w:pPr>
+        <w:pStyle w:val="NormalWeb"/>
+        <w:spacing w:after="180"/>
+        <w:rPr>
+          <w:rFonts w:ascii="Arial" w:hAnsi="Arial" w:cs="Arial"/>
+          <w:color w:val="000000"/>
+          <w:sz w:val="21"/>
+          <w:szCs w:val="21"/>
+        </w:rPr>
+      </w:pPr>
+      <w:r>
+        <w:rPr>
+          <w:rFonts w:ascii="Arial" w:hAnsi="Arial" w:cs="Arial"/>
+          <w:color w:val="000000"/>
+          <w:sz w:val="21"/>
+          <w:szCs w:val="21"/>
+        </w:rPr>
+        <w:t>Seu projeto foi apresentado em 29 de novembro de 2011, e seu sancionamento pela presidente (o que inclui a votação nas casas legislativas previamente) ocorreu em 2 de dezembro de 2012. O período de um ano destoa dramaticamente da aprovação padrão de leis, que pode levar décadas.</w:t>
+      </w:r>
+    </w:p>
+    <w:p>
+      <w:pPr>
+        <w:pStyle w:val="NormalWeb"/>
+        <w:spacing w:after="180"/>
+        <w:rPr>
+          <w:rFonts w:ascii="Arial" w:hAnsi="Arial" w:cs="Arial"/>
+          <w:color w:val="000000"/>
+          <w:sz w:val="21"/>
+          <w:szCs w:val="21"/>
+        </w:rPr>
+      </w:pPr>
+      <w:r>
+        <w:rPr>
+          <w:rFonts w:ascii="Arial" w:hAnsi="Arial" w:cs="Arial"/>
+          <w:color w:val="000000"/>
+          <w:sz w:val="21"/>
+          <w:szCs w:val="21"/>
+        </w:rPr>
+        <w:t>Seu propósito era que, com a tipificação deste tipo de crime, as atividades de hackers fossem inibidas. A pressa, no entanto, parece deixar de lado algumas questões técnicas essenciais.</w:t>
+      </w:r>
+    </w:p>
+    <w:p>
+      <w:pPr>
+        <w:pStyle w:val="NormalWeb"/>
+        <w:spacing w:after="180"/>
+        <w:rPr>
+          <w:rFonts w:ascii="Arial" w:hAnsi="Arial" w:cs="Arial"/>
+          <w:color w:val="000000"/>
+          <w:sz w:val="21"/>
+          <w:szCs w:val="21"/>
+        </w:rPr>
+      </w:pPr>
+      <w:r>
+        <w:rPr>
+          <w:rFonts w:ascii="Arial" w:hAnsi="Arial" w:cs="Arial"/>
+          <w:color w:val="000000"/>
+          <w:sz w:val="21"/>
+          <w:szCs w:val="21"/>
+        </w:rPr>
+        <w:t xml:space="preserve">A Lei Carolina Dieckmann prevê parte do novo texto dos artigos 154, 266 e 298 do Código penal. Resumindo as alterações, determina-se que a “invasão de dispositivo informático alheio” para obtenção de dados sem autorização é punível com detenção de três meses a </w:t>
+      </w:r>
+      <w:proofErr w:type="gramStart"/>
+      <w:r>
+        <w:rPr>
+          <w:rFonts w:ascii="Arial" w:hAnsi="Arial" w:cs="Arial"/>
+          <w:color w:val="000000"/>
+          <w:sz w:val="21"/>
+          <w:szCs w:val="21"/>
+        </w:rPr>
+        <w:t>um anos</w:t>
+      </w:r>
+      <w:proofErr w:type="gramEnd"/>
+      <w:r>
+        <w:rPr>
+          <w:rFonts w:ascii="Arial" w:hAnsi="Arial" w:cs="Arial"/>
+          <w:color w:val="000000"/>
+          <w:sz w:val="21"/>
+          <w:szCs w:val="21"/>
+        </w:rPr>
+        <w:t xml:space="preserve"> mais multa.</w:t>
+      </w:r>
+    </w:p>
+    <w:p>
+      <w:pPr>
+        <w:pStyle w:val="NormalWeb"/>
+        <w:spacing w:after="180"/>
+        <w:rPr>
+          <w:rFonts w:ascii="Arial" w:hAnsi="Arial" w:cs="Arial"/>
+          <w:color w:val="000000"/>
+          <w:sz w:val="21"/>
+          <w:szCs w:val="21"/>
+        </w:rPr>
+      </w:pPr>
+      <w:r>
+        <w:rPr>
+          <w:rFonts w:ascii="Arial" w:hAnsi="Arial" w:cs="Arial"/>
+          <w:color w:val="000000"/>
+          <w:sz w:val="21"/>
+          <w:szCs w:val="21"/>
+        </w:rPr>
+        <w:t>Além disso, a interrupção da prestação de serviço informático também é crime, punível com detenção de um a três anos. De forma geral, a intenção é coibir a prática de atividades consideradas como “</w:t>
+      </w:r>
+      <w:proofErr w:type="spellStart"/>
+      <w:r>
+        <w:rPr>
+          <w:rFonts w:ascii="Arial" w:hAnsi="Arial" w:cs="Arial"/>
+          <w:color w:val="000000"/>
+          <w:sz w:val="21"/>
+          <w:szCs w:val="21"/>
+        </w:rPr>
+        <w:t>black</w:t>
+      </w:r>
+      <w:proofErr w:type="spellEnd"/>
+      <w:r>
+        <w:rPr>
+          <w:rFonts w:ascii="Arial" w:hAnsi="Arial" w:cs="Arial"/>
+          <w:color w:val="000000"/>
+          <w:sz w:val="21"/>
+          <w:szCs w:val="21"/>
+        </w:rPr>
+        <w:t xml:space="preserve"> </w:t>
+      </w:r>
+      <w:proofErr w:type="spellStart"/>
+      <w:r>
+        <w:rPr>
+          <w:rFonts w:ascii="Arial" w:hAnsi="Arial" w:cs="Arial"/>
+          <w:color w:val="000000"/>
+          <w:sz w:val="21"/>
+          <w:szCs w:val="21"/>
+        </w:rPr>
+        <w:t>hat</w:t>
+      </w:r>
+      <w:proofErr w:type="spellEnd"/>
+      <w:r>
+        <w:rPr>
+          <w:rFonts w:ascii="Arial" w:hAnsi="Arial" w:cs="Arial"/>
+          <w:color w:val="000000"/>
+          <w:sz w:val="21"/>
+          <w:szCs w:val="21"/>
+        </w:rPr>
+        <w:t>”. No entanto, a lei falha ao especificar tal definição.</w:t>
+      </w:r>
+    </w:p>
+    <w:p>
+      <w:pPr>
+        <w:pStyle w:val="NormalWeb"/>
+        <w:spacing w:after="180"/>
+        <w:rPr>
+          <w:rFonts w:ascii="Arial" w:hAnsi="Arial" w:cs="Arial"/>
+          <w:color w:val="000000"/>
+          <w:sz w:val="21"/>
+          <w:szCs w:val="21"/>
+        </w:rPr>
+      </w:pPr>
+      <w:r>
+        <w:rPr>
+          <w:rFonts w:ascii="Arial" w:hAnsi="Arial" w:cs="Arial"/>
+          <w:color w:val="000000"/>
+          <w:sz w:val="21"/>
+          <w:szCs w:val="21"/>
+        </w:rPr>
+        <w:t>Embora haja consenso sobre a necessidade de segurança da privacidade em contexto online, a Lei Carolina Dieckmann levanta uma série de discussões. Para muitos doutrinadores, o texto é excessivamente vago, e carece de aspectos técnicos.</w:t>
+      </w:r>
+    </w:p>
+    <w:p>
+      <w:pPr>
+        <w:pStyle w:val="NormalWeb"/>
+        <w:spacing w:after="180"/>
+        <w:rPr>
+          <w:rFonts w:ascii="Arial" w:hAnsi="Arial" w:cs="Arial"/>
+          <w:color w:val="000000"/>
+          <w:sz w:val="21"/>
+          <w:szCs w:val="21"/>
+        </w:rPr>
+      </w:pPr>
+    </w:p>
+    <w:p>
+      <w:pPr>
+        <w:pStyle w:val="NormalWeb"/>
+        <w:spacing w:after="180"/>
+        <w:rPr>
+          <w:rFonts w:ascii="Arial" w:hAnsi="Arial" w:cs="Arial"/>
+          <w:color w:val="000000"/>
+          <w:sz w:val="21"/>
+          <w:szCs w:val="21"/>
+        </w:rPr>
+      </w:pPr>
+      <w:r>
+        <w:rPr>
+          <w:rFonts w:ascii="Arial" w:hAnsi="Arial" w:cs="Arial"/>
+          <w:color w:val="000000"/>
+          <w:sz w:val="21"/>
+          <w:szCs w:val="21"/>
+        </w:rPr>
+        <w:t>Fala, por exemplo, sobre a tipificação da invasão não autorizada de dispositivo informático. É difícil definir, no entanto, do que se trata a invasão não autorizada. Pergunta-se, por exemplo, se invasão não autorizada exige pessoalidade. Pode-se considerar invasão a obtenção de dados relativos ao uso do próprio site?</w:t>
+      </w:r>
+    </w:p>
+    <w:p>
+      <w:pPr>
+        <w:pStyle w:val="NormalWeb"/>
+        <w:spacing w:before="0" w:beforeAutospacing="0" w:after="180" w:afterAutospacing="0"/>
+        <w:rPr>
+          <w:rFonts w:ascii="Arial" w:hAnsi="Arial" w:cs="Arial"/>
+          <w:color w:val="000000"/>
+          <w:sz w:val="21"/>
+          <w:szCs w:val="21"/>
+        </w:rPr>
+      </w:pPr>
+      <w:r>
+        <w:rPr>
+          <w:rFonts w:ascii="Arial" w:hAnsi="Arial" w:cs="Arial"/>
+          <w:color w:val="000000"/>
+          <w:sz w:val="21"/>
+          <w:szCs w:val="21"/>
+        </w:rPr>
+        <w:t>Esta falta de especificações pode gerar uma perigosa incerteza jurídica. Não ser claro pode tornar qualquer conduta que se assemelhe ao texto como criminosa, o que, por óbvio, possui graves implicações.</w:t>
+      </w:r>
+    </w:p>
+    <w:p>
+      <w:pPr>
+        <w:pStyle w:val="NormalWeb"/>
+        <w:spacing w:before="0" w:beforeAutospacing="0" w:after="180" w:afterAutospacing="0"/>
+        <w:rPr>
+          <w:rFonts w:ascii="Arial" w:hAnsi="Arial" w:cs="Arial"/>
+          <w:color w:val="000000"/>
+          <w:sz w:val="21"/>
+          <w:szCs w:val="21"/>
+        </w:rPr>
+      </w:pPr>
+    </w:p>
+    <w:p>
+      <w:pPr>
+        <w:pStyle w:val="NormalWeb"/>
+        <w:spacing w:before="0" w:beforeAutospacing="0" w:after="180" w:afterAutospacing="0"/>
+        <w:rPr>
+          <w:rFonts w:ascii="Arial" w:hAnsi="Arial" w:cs="Arial"/>
+          <w:color w:val="000000"/>
+          <w:sz w:val="21"/>
+          <w:szCs w:val="21"/>
+        </w:rPr>
+      </w:pPr>
+    </w:p>
+    <w:p>
+      <w:pPr>
         <w:ind w:firstLine="708"/>
         <w:rPr>
           <w:rFonts w:ascii="Times New Roman" w:hAnsi="Times New Roman" w:cs="Times New Roman"/>
@@ -364,8 +749,6 @@
         </w:rPr>
         <w:br/>
       </w:r>
-      <w:bookmarkStart w:id="0" w:name="_GoBack"/>
-      <w:bookmarkEnd w:id="0"/>
       <w:r>
         <w:rPr>
           <w:rFonts w:ascii="Verdana" w:hAnsi="Verdana"/>
@@ -382,8 +765,12 @@
         </w:rPr>
         <w:t>'</w:t>
       </w:r>
-    </w:p>
-    <w:p/>
+      <w:bookmarkEnd w:id="0"/>
+    </w:p>
+    <w:p>
+      <w:bookmarkStart w:id="1" w:name="_GoBack"/>
+      <w:bookmarkEnd w:id="1"/>
+    </w:p>
     <w:sectPr>
       <w:pgSz w:w="11906" w:h="16838"/>
       <w:pgMar w:top="1417" w:right="1701" w:bottom="1417" w:left="1701" w:header="708" w:footer="708" w:gutter="0"/>

</xml_diff>

<commit_message>
Terceira Parte de noções de Direito
</commit_message>
<xml_diff>
--- a/NocoesDireito/NocoesDireito.docx
+++ b/NocoesDireito/NocoesDireito.docx
@@ -722,53 +722,477 @@
     </w:p>
     <w:p>
       <w:pPr>
-        <w:pStyle w:val="NormalWeb"/>
-        <w:spacing w:before="0" w:beforeAutospacing="0" w:after="180" w:afterAutospacing="0"/>
-        <w:rPr>
-          <w:rFonts w:ascii="Arial" w:hAnsi="Arial" w:cs="Arial"/>
-          <w:color w:val="000000"/>
-          <w:sz w:val="21"/>
-          <w:szCs w:val="21"/>
-        </w:rPr>
-      </w:pPr>
-    </w:p>
-    <w:p>
-      <w:pPr>
-        <w:ind w:firstLine="708"/>
-        <w:rPr>
-          <w:rFonts w:ascii="Times New Roman" w:hAnsi="Times New Roman" w:cs="Times New Roman"/>
-          <w:color w:val="FF0000"/>
-        </w:rPr>
-      </w:pPr>
-      <w:r>
-        <w:rPr>
-          <w:rFonts w:ascii="Verdana" w:hAnsi="Verdana"/>
-          <w:color w:val="FF0000"/>
-          <w:sz w:val="20"/>
-          <w:szCs w:val="20"/>
-        </w:rPr>
-        <w:br/>
-      </w:r>
-      <w:r>
-        <w:rPr>
-          <w:rFonts w:ascii="Verdana" w:hAnsi="Verdana"/>
-          <w:color w:val="FF0000"/>
-          <w:sz w:val="20"/>
-          <w:szCs w:val="20"/>
-        </w:rPr>
-        <w:br/>
-      </w:r>
-      <w:r>
-        <w:rPr>
-          <w:rFonts w:ascii="Times New Roman" w:hAnsi="Times New Roman" w:cs="Times New Roman"/>
-          <w:color w:val="FF0000"/>
-        </w:rPr>
-        <w:t>'</w:t>
-      </w:r>
+        <w:rPr>
+          <w:rFonts w:ascii="Arial" w:eastAsia="Times New Roman" w:hAnsi="Arial" w:cs="Arial"/>
+          <w:color w:val="000000"/>
+          <w:sz w:val="21"/>
+          <w:szCs w:val="21"/>
+          <w:lang w:eastAsia="pt-BR" w:bidi="ar-SA"/>
+        </w:rPr>
+      </w:pPr>
+      <w:r>
+        <w:rPr>
+          <w:rFonts w:ascii="Arial" w:hAnsi="Arial" w:cs="Arial"/>
+          <w:color w:val="000000"/>
+          <w:sz w:val="21"/>
+          <w:szCs w:val="21"/>
+        </w:rPr>
+        <w:br w:type="page"/>
+      </w:r>
+    </w:p>
+    <w:p>
+      <w:pPr>
+        <w:shd w:val="clear" w:color="auto" w:fill="FFFFFF"/>
+        <w:rPr>
+          <w:rFonts w:ascii="Helvetica" w:eastAsia="Times New Roman" w:hAnsi="Helvetica" w:cs="Times New Roman"/>
+          <w:color w:val="333333"/>
+          <w:lang w:eastAsia="pt-BR"/>
+        </w:rPr>
+      </w:pPr>
+      <w:r>
+        <w:rPr>
+          <w:rFonts w:ascii="Helvetica" w:eastAsia="Times New Roman" w:hAnsi="Helvetica" w:cs="Times New Roman"/>
+          <w:color w:val="333333"/>
+          <w:lang w:eastAsia="pt-BR"/>
+        </w:rPr>
+        <w:lastRenderedPageBreak/>
+        <w:t>O Marco Civil da Internet é o nome popular da </w:t>
+      </w:r>
+      <w:r>
+        <w:rPr>
+          <w:rFonts w:ascii="Helvetica" w:eastAsia="Times New Roman" w:hAnsi="Helvetica" w:cs="Times New Roman"/>
+          <w:b/>
+          <w:bCs/>
+          <w:color w:val="333333"/>
+          <w:lang w:eastAsia="pt-BR"/>
+        </w:rPr>
+        <w:t>lei nº 12.965</w:t>
+      </w:r>
+      <w:r>
+        <w:rPr>
+          <w:rFonts w:ascii="Helvetica" w:eastAsia="Times New Roman" w:hAnsi="Helvetica" w:cs="Times New Roman"/>
+          <w:color w:val="333333"/>
+          <w:lang w:eastAsia="pt-BR"/>
+        </w:rPr>
+        <w:t>, de 23 de abril de 2014</w:t>
+      </w:r>
+      <w:r>
+        <w:rPr>
+          <w:rFonts w:ascii="Helvetica" w:eastAsia="Times New Roman" w:hAnsi="Helvetica" w:cs="Times New Roman"/>
+          <w:color w:val="333333"/>
+          <w:lang w:eastAsia="pt-BR"/>
+        </w:rPr>
+        <w:t>.</w:t>
+      </w:r>
+      <w:r>
+        <w:rPr>
+          <w:rFonts w:ascii="Helvetica" w:eastAsia="Times New Roman" w:hAnsi="Helvetica" w:cs="Times New Roman"/>
+          <w:color w:val="333333"/>
+          <w:lang w:eastAsia="pt-BR"/>
+        </w:rPr>
+        <w:t xml:space="preserve"> </w:t>
+      </w:r>
+      <w:r>
+        <w:rPr>
+          <w:rFonts w:ascii="Helvetica" w:eastAsia="Times New Roman" w:hAnsi="Helvetica" w:cs="Times New Roman"/>
+          <w:color w:val="333333"/>
+          <w:lang w:eastAsia="pt-BR"/>
+        </w:rPr>
+        <w:t>C</w:t>
+      </w:r>
+      <w:r>
+        <w:rPr>
+          <w:rFonts w:ascii="Helvetica" w:eastAsia="Times New Roman" w:hAnsi="Helvetica" w:cs="Times New Roman"/>
+          <w:color w:val="333333"/>
+          <w:lang w:eastAsia="pt-BR"/>
+        </w:rPr>
+        <w:t>onhecida por “Constituição da Internet”</w:t>
+      </w:r>
+      <w:r>
+        <w:rPr>
+          <w:rFonts w:ascii="Helvetica" w:eastAsia="Times New Roman" w:hAnsi="Helvetica" w:cs="Times New Roman"/>
+          <w:color w:val="333333"/>
+          <w:lang w:eastAsia="pt-BR"/>
+        </w:rPr>
+        <w:t xml:space="preserve">, </w:t>
+      </w:r>
+      <w:r>
+        <w:rPr>
+          <w:rFonts w:ascii="Helvetica" w:eastAsia="Times New Roman" w:hAnsi="Helvetica" w:cs="Times New Roman"/>
+          <w:color w:val="333333"/>
+          <w:lang w:eastAsia="pt-BR"/>
+        </w:rPr>
+        <w:t>é responsável por estabelecer os princípios e garantias normativas do convívio civil na rede mundial online de computadores.</w:t>
+      </w:r>
+    </w:p>
+    <w:p>
+      <w:pPr>
+        <w:shd w:val="clear" w:color="auto" w:fill="FFFFFF"/>
+        <w:rPr>
+          <w:rFonts w:ascii="Helvetica" w:eastAsia="Times New Roman" w:hAnsi="Helvetica" w:cs="Times New Roman"/>
+          <w:color w:val="333333"/>
+          <w:lang w:eastAsia="pt-BR"/>
+        </w:rPr>
+      </w:pPr>
+      <w:r>
+        <w:rPr>
+          <w:rFonts w:ascii="Helvetica" w:eastAsia="Times New Roman" w:hAnsi="Helvetica" w:cs="Times New Roman"/>
+          <w:color w:val="333333"/>
+          <w:lang w:eastAsia="pt-BR"/>
+        </w:rPr>
+        <w:t>O principal objetivo do Marco Civil da Internet é prevê práticas criminosas no contexto online (</w:t>
+      </w:r>
+      <w:r>
+        <w:rPr>
+          <w:rFonts w:ascii="Helvetica" w:eastAsia="Times New Roman" w:hAnsi="Helvetica" w:cs="Times New Roman"/>
+          <w:b/>
+          <w:bCs/>
+          <w:color w:val="333333"/>
+          <w:lang w:eastAsia="pt-BR"/>
+        </w:rPr>
+        <w:t>cibe crimes</w:t>
+      </w:r>
+      <w:r>
+        <w:rPr>
+          <w:rFonts w:ascii="Helvetica" w:eastAsia="Times New Roman" w:hAnsi="Helvetica" w:cs="Times New Roman"/>
+          <w:color w:val="333333"/>
+          <w:lang w:eastAsia="pt-BR"/>
+        </w:rPr>
+        <w:t>), além de prezar pelos ideais da neutralidade de rede, liberdade de expressão, da privacidade dos usuários e dos direitos humanos.</w:t>
+      </w:r>
+    </w:p>
+    <w:p>
+      <w:pPr>
+        <w:pStyle w:val="NormalWeb"/>
+        <w:spacing w:after="0" w:afterAutospacing="0"/>
+        <w:rPr>
+          <w:color w:val="000000"/>
+        </w:rPr>
+      </w:pPr>
+      <w:r>
+        <w:rPr>
+          <w:color w:val="000000"/>
+        </w:rPr>
+        <w:t>Um dos pontos essenciais do Marco Civil é o estabelecimento da neutralidade da rede.</w:t>
+      </w:r>
+      <w:r>
+        <w:rPr>
+          <w:rFonts w:ascii="Arial" w:hAnsi="Arial" w:cs="Arial"/>
+          <w:color w:val="555555"/>
+          <w:sz w:val="21"/>
+          <w:szCs w:val="21"/>
+          <w:shd w:val="clear" w:color="auto" w:fill="FFFFFF"/>
+        </w:rPr>
+        <w:t xml:space="preserve"> </w:t>
+      </w:r>
+      <w:r>
+        <w:rPr>
+          <w:rFonts w:ascii="Arial" w:hAnsi="Arial" w:cs="Arial"/>
+          <w:color w:val="555555"/>
+          <w:sz w:val="21"/>
+          <w:szCs w:val="21"/>
+          <w:shd w:val="clear" w:color="auto" w:fill="FFFFFF"/>
+        </w:rPr>
+        <w:t xml:space="preserve"> </w:t>
+      </w:r>
+      <w:r>
+        <w:rPr>
+          <w:rFonts w:ascii="Helvetica" w:hAnsi="Helvetica"/>
+          <w:color w:val="333333"/>
+          <w:shd w:val="clear" w:color="auto" w:fill="FFFFFF"/>
+        </w:rPr>
+        <w:t>A </w:t>
+      </w:r>
+      <w:r>
+        <w:rPr>
+          <w:rStyle w:val="Forte"/>
+          <w:rFonts w:ascii="Helvetica" w:hAnsi="Helvetica"/>
+          <w:color w:val="333333"/>
+          <w:shd w:val="clear" w:color="auto" w:fill="FFFFFF"/>
+        </w:rPr>
+        <w:t>neutralidade de rede</w:t>
+      </w:r>
+      <w:r>
+        <w:rPr>
+          <w:rFonts w:ascii="Helvetica" w:hAnsi="Helvetica"/>
+          <w:color w:val="333333"/>
+          <w:shd w:val="clear" w:color="auto" w:fill="FFFFFF"/>
+        </w:rPr>
+        <w:t> consiste na “democratização” da qualidade e velocidade do acesso à internet, sem discriminações de conteúdos que estão disponíveis no ambiente online.</w:t>
+      </w:r>
+    </w:p>
+    <w:p>
+      <w:pPr>
+        <w:pStyle w:val="NormalWeb"/>
+        <w:spacing w:after="0" w:afterAutospacing="0"/>
+        <w:rPr>
+          <w:rFonts w:ascii="Arial" w:hAnsi="Arial" w:cs="Arial"/>
+          <w:color w:val="555555"/>
+          <w:sz w:val="21"/>
+          <w:szCs w:val="21"/>
+          <w:shd w:val="clear" w:color="auto" w:fill="FFFFFF"/>
+        </w:rPr>
+      </w:pPr>
+      <w:r>
+        <w:rPr>
+          <w:rFonts w:ascii="Arial" w:hAnsi="Arial" w:cs="Arial"/>
+          <w:color w:val="555555"/>
+          <w:sz w:val="21"/>
+          <w:szCs w:val="21"/>
+          <w:shd w:val="clear" w:color="auto" w:fill="FFFFFF"/>
+        </w:rPr>
+        <w:t>Em linhas gerais, quer dizer que as operadoras estão proibidas de vender pacotes de internet pelo tipo de uso</w:t>
+      </w:r>
+    </w:p>
+    <w:p>
+      <w:pPr>
+        <w:pStyle w:val="NormalWeb"/>
+        <w:spacing w:after="0" w:afterAutospacing="0"/>
+        <w:rPr>
+          <w:color w:val="000000"/>
+        </w:rPr>
+      </w:pPr>
+    </w:p>
+    <w:p>
+      <w:pPr>
+        <w:pStyle w:val="NormalWeb"/>
+        <w:spacing w:after="0" w:afterAutospacing="0"/>
+        <w:rPr>
+          <w:rFonts w:ascii="Arial" w:hAnsi="Arial" w:cs="Arial"/>
+          <w:color w:val="555555"/>
+          <w:sz w:val="21"/>
+          <w:szCs w:val="21"/>
+          <w:shd w:val="clear" w:color="auto" w:fill="FFFFFF"/>
+        </w:rPr>
+      </w:pPr>
+      <w:r>
+        <w:rPr>
+          <w:rFonts w:ascii="Arial" w:hAnsi="Arial" w:cs="Arial"/>
+          <w:color w:val="555555"/>
+          <w:sz w:val="21"/>
+          <w:szCs w:val="21"/>
+          <w:shd w:val="clear" w:color="auto" w:fill="FFFFFF"/>
+        </w:rPr>
+        <w:t>Os provedores de internet e de serviços só serão obrigados a fornecer informações dos usuários se receberem ordem judicial. No caso dos registros de conexão, os dados precisam ser mantidos pelo menos por um ano, já os registros de acesso a aplicações têm um prazo menor: seis meses.</w:t>
+      </w:r>
+    </w:p>
+    <w:p>
+      <w:pPr>
+        <w:pStyle w:val="NormalWeb"/>
+        <w:spacing w:after="0" w:afterAutospacing="0"/>
+        <w:rPr>
+          <w:rFonts w:ascii="Arial" w:hAnsi="Arial" w:cs="Arial"/>
+          <w:color w:val="555555"/>
+          <w:sz w:val="21"/>
+          <w:szCs w:val="21"/>
+          <w:shd w:val="clear" w:color="auto" w:fill="FFFFFF"/>
+        </w:rPr>
+      </w:pPr>
+      <w:r>
+        <w:rPr>
+          <w:rFonts w:ascii="Arial" w:hAnsi="Arial" w:cs="Arial"/>
+          <w:color w:val="555555"/>
+          <w:sz w:val="21"/>
+          <w:szCs w:val="21"/>
+          <w:shd w:val="clear" w:color="auto" w:fill="FFFFFF"/>
+        </w:rPr>
+        <w:t>Qualquer empresa que opere no Brasil, mesmo sendo estrangeira, precisa respeitar a legislação do país e entregar informações requeridas pela Justiça. Caso contrário, enfrentará sanções entre advertência, multa de até 10% de seu faturamento, suspensão das atividades ou proibição de atuação.</w:t>
+      </w:r>
+    </w:p>
+    <w:p>
+      <w:pPr>
+        <w:pStyle w:val="NormalWeb"/>
+        <w:spacing w:after="0" w:afterAutospacing="0"/>
+        <w:rPr>
+          <w:color w:val="000000"/>
+        </w:rPr>
+      </w:pPr>
+    </w:p>
+    <w:p>
+      <w:pPr>
+        <w:pStyle w:val="NormalWeb"/>
+        <w:spacing w:after="0" w:afterAutospacing="0"/>
+        <w:rPr>
+          <w:color w:val="000000"/>
+        </w:rPr>
+      </w:pPr>
+      <w:r>
+        <w:rPr>
+          <w:rFonts w:ascii="Helvetica" w:hAnsi="Helvetica"/>
+          <w:color w:val="333333"/>
+          <w:shd w:val="clear" w:color="auto" w:fill="FFFFFF"/>
+        </w:rPr>
+        <w:t>O princípio da </w:t>
+      </w:r>
+      <w:r>
+        <w:rPr>
+          <w:rStyle w:val="Forte"/>
+          <w:rFonts w:ascii="Helvetica" w:hAnsi="Helvetica"/>
+          <w:color w:val="333333"/>
+          <w:shd w:val="clear" w:color="auto" w:fill="FFFFFF"/>
+        </w:rPr>
+        <w:t>liberdade de expressão</w:t>
+      </w:r>
+      <w:r>
+        <w:rPr>
+          <w:rFonts w:ascii="Helvetica" w:hAnsi="Helvetica"/>
+          <w:color w:val="333333"/>
+          <w:shd w:val="clear" w:color="auto" w:fill="FFFFFF"/>
+        </w:rPr>
+        <w:t xml:space="preserve"> garante a impossibilidade da censura por parte dos sites e redes sociais, por exemplo, que ficam proibidos de excluir </w:t>
+      </w:r>
+      <w:proofErr w:type="spellStart"/>
+      <w:r>
+        <w:rPr>
+          <w:rFonts w:ascii="Helvetica" w:hAnsi="Helvetica"/>
+          <w:color w:val="333333"/>
+          <w:shd w:val="clear" w:color="auto" w:fill="FFFFFF"/>
+        </w:rPr>
+        <w:t>conteúdos</w:t>
+      </w:r>
+      <w:proofErr w:type="spellEnd"/>
+      <w:r>
+        <w:rPr>
+          <w:rFonts w:ascii="Helvetica" w:hAnsi="Helvetica"/>
+          <w:color w:val="333333"/>
+          <w:shd w:val="clear" w:color="auto" w:fill="FFFFFF"/>
+        </w:rPr>
+        <w:t xml:space="preserve"> dos usuários sem determinação exclusiva de uma ordem judicial (com exceção de conteúdos com nudez ou atos sexuais explícitos e privados, por exemplo).</w:t>
+      </w:r>
+    </w:p>
+    <w:p>
+      <w:pPr>
+        <w:pStyle w:val="NormalWeb"/>
+        <w:spacing w:after="0" w:afterAutospacing="0"/>
+        <w:rPr>
+          <w:rFonts w:ascii="Arial" w:hAnsi="Arial" w:cs="Arial"/>
+          <w:color w:val="555555"/>
+          <w:sz w:val="21"/>
+          <w:szCs w:val="21"/>
+          <w:shd w:val="clear" w:color="auto" w:fill="FFFFFF"/>
+        </w:rPr>
+      </w:pPr>
+      <w:r>
+        <w:rPr>
+          <w:rFonts w:ascii="Arial" w:hAnsi="Arial" w:cs="Arial"/>
+          <w:color w:val="555555"/>
+          <w:sz w:val="21"/>
+          <w:szCs w:val="21"/>
+          <w:shd w:val="clear" w:color="auto" w:fill="FFFFFF"/>
+        </w:rPr>
+        <w:t>A empresa que fornece conexão nunca poderá ser responsabilizada pelo conteúdo postado por seus clientes. Já quem oferece serviços como redes sociais, blogs, vídeos etc. corre o risco de ser culpado, caso não tire o material do ar depois de avisado judicialmente. Por exemplo: se a Justiça mandar o Google tirar um vídeo racista do YouTube e isso não for feito, o Google se torna responsável por aquele material.</w:t>
+      </w:r>
+      <w:r>
+        <w:rPr>
+          <w:rFonts w:ascii="Arial" w:hAnsi="Arial" w:cs="Arial"/>
+          <w:color w:val="555555"/>
+          <w:sz w:val="21"/>
+          <w:szCs w:val="21"/>
+          <w:shd w:val="clear" w:color="auto" w:fill="FFFFFF"/>
+        </w:rPr>
+        <w:t xml:space="preserve"> </w:t>
+      </w:r>
+    </w:p>
+    <w:p>
+      <w:pPr>
+        <w:pStyle w:val="NormalWeb"/>
+        <w:spacing w:after="0" w:afterAutospacing="0"/>
+        <w:rPr>
+          <w:color w:val="000000"/>
+        </w:rPr>
+      </w:pPr>
+      <w:r>
+        <w:rPr>
+          <w:rFonts w:ascii="Arial" w:hAnsi="Arial" w:cs="Arial"/>
+          <w:color w:val="555555"/>
+          <w:sz w:val="21"/>
+          <w:szCs w:val="21"/>
+          <w:shd w:val="clear" w:color="auto" w:fill="FFFFFF"/>
+        </w:rPr>
+        <w:t xml:space="preserve">Haverá um prazo para que o conteúdo considerado </w:t>
+      </w:r>
+      <w:proofErr w:type="gramStart"/>
+      <w:r>
+        <w:rPr>
+          <w:rFonts w:ascii="Arial" w:hAnsi="Arial" w:cs="Arial"/>
+          <w:color w:val="555555"/>
+          <w:sz w:val="21"/>
+          <w:szCs w:val="21"/>
+          <w:shd w:val="clear" w:color="auto" w:fill="FFFFFF"/>
+        </w:rPr>
+        <w:t>ofensivo saia</w:t>
+      </w:r>
+      <w:proofErr w:type="gramEnd"/>
+      <w:r>
+        <w:rPr>
+          <w:rFonts w:ascii="Arial" w:hAnsi="Arial" w:cs="Arial"/>
+          <w:color w:val="555555"/>
+          <w:sz w:val="21"/>
+          <w:szCs w:val="21"/>
+          <w:shd w:val="clear" w:color="auto" w:fill="FFFFFF"/>
+        </w:rPr>
+        <w:t xml:space="preserve"> de circulação, mas o juiz que cuidar do caso pode antecipar isso se houver “prova inequívoca”, levando em conta a repercussão e os danos que o material estiver causando à pessoa prejudicada.</w:t>
+      </w:r>
+    </w:p>
+    <w:p>
+      <w:pPr>
+        <w:pStyle w:val="NormalWeb"/>
+        <w:shd w:val="clear" w:color="auto" w:fill="FFFFFF"/>
+        <w:spacing w:before="0" w:beforeAutospacing="0" w:after="0" w:afterAutospacing="0"/>
+        <w:rPr>
+          <w:rFonts w:ascii="Helvetica" w:hAnsi="Helvetica"/>
+          <w:color w:val="333333"/>
+        </w:rPr>
+      </w:pPr>
+      <w:r>
+        <w:rPr>
+          <w:color w:val="000000"/>
+        </w:rPr>
+        <w:br w:type="page"/>
+      </w:r>
+      <w:r>
+        <w:rPr>
+          <w:rFonts w:ascii="Helvetica" w:hAnsi="Helvetica"/>
+          <w:color w:val="333333"/>
+        </w:rPr>
+        <w:lastRenderedPageBreak/>
+        <w:t>O Marco Civil da Internet também garante a </w:t>
+      </w:r>
+      <w:r>
+        <w:rPr>
+          <w:rStyle w:val="Forte"/>
+          <w:rFonts w:ascii="Helvetica" w:hAnsi="Helvetica"/>
+          <w:color w:val="333333"/>
+        </w:rPr>
+        <w:t>privacidade dos usuários</w:t>
+      </w:r>
+      <w:r>
+        <w:rPr>
+          <w:rFonts w:ascii="Helvetica" w:hAnsi="Helvetica"/>
+          <w:color w:val="333333"/>
+        </w:rPr>
+        <w:t>, evitando que as informações pessoais sejam vendidas ou ofertadas para empresas terceiras (nacionais ou internacionais) sem a prévia autorização do usuário (que normalmente deve ser feita no momento do preenchimento dos dados de cadastro de um site, por exemplo).</w:t>
+      </w:r>
+    </w:p>
+    <w:p>
+      <w:pPr>
+        <w:pStyle w:val="NormalWeb"/>
+        <w:shd w:val="clear" w:color="auto" w:fill="FFFFFF"/>
+        <w:spacing w:before="0" w:beforeAutospacing="0" w:after="293" w:afterAutospacing="0"/>
+        <w:rPr>
+          <w:rFonts w:ascii="Helvetica" w:hAnsi="Helvetica"/>
+          <w:color w:val="333333"/>
+        </w:rPr>
+      </w:pPr>
+      <w:r>
+        <w:rPr>
+          <w:rFonts w:ascii="Helvetica" w:hAnsi="Helvetica"/>
+          <w:color w:val="333333"/>
+        </w:rPr>
+        <w:t>Além disso, a privacidade também prevê o sigilo nas comunicações feitas no âmbito online pelos usuários.</w:t>
+      </w:r>
+      <w:bookmarkStart w:id="1" w:name="_GoBack"/>
       <w:bookmarkEnd w:id="0"/>
-    </w:p>
-    <w:p>
-      <w:bookmarkStart w:id="1" w:name="_GoBack"/>
       <w:bookmarkEnd w:id="1"/>
     </w:p>
     <w:sectPr>
@@ -1253,7 +1677,6 @@
     <w:name w:val="Normal (Web)"/>
     <w:basedOn w:val="Normal"/>
     <w:uiPriority w:val="99"/>
-    <w:semiHidden/>
     <w:unhideWhenUsed/>
     <w:rsid w:val="00EA5C20"/>
     <w:pPr>

</xml_diff>